<commit_message>
Still working on EPS sensors.
</commit_message>
<xml_diff>
--- a/Debugging/EPS Sensor Values.docx
+++ b/Debugging/EPS Sensor Values.docx
@@ -42,15 +42,7 @@
         <w:pStyle w:val="ListBullet"/>
       </w:pPr>
       <w:r>
-        <w:t>S0-</w:t>
-      </w:r>
-      <w:proofErr w:type="gramStart"/>
-      <w:r>
-        <w:t>S3  =</w:t>
-      </w:r>
-      <w:proofErr w:type="gramEnd"/>
-      <w:r>
-        <w:t xml:space="preserve"> Analog Input Select = pin 22-25 on the SSM.</w:t>
+        <w:t>S0-S3  = Analog Input Select = pin 22-25 on the SSM.</w:t>
       </w:r>
     </w:p>
     <w:p>
@@ -66,29 +58,101 @@
         <w:pStyle w:val="ListBullet"/>
       </w:pPr>
       <w:r>
-        <w:t xml:space="preserve">Let’s write a function </w:t>
-      </w:r>
-      <w:proofErr w:type="spellStart"/>
-      <w:r>
-        <w:t>collect_eps_</w:t>
-      </w:r>
-      <w:proofErr w:type="gramStart"/>
-      <w:r>
-        <w:t>sensors</w:t>
-      </w:r>
-      <w:proofErr w:type="spellEnd"/>
-      <w:r>
-        <w:t>(</w:t>
-      </w:r>
-      <w:proofErr w:type="gramEnd"/>
-      <w:r>
-        <w:t>) which can be run every so many milliseconds and every time housekeeping is called.</w:t>
-      </w:r>
-    </w:p>
-    <w:p>
-      <w:pPr>
-        <w:pStyle w:val="ListBullet"/>
-      </w:pPr>
+        <w:t>Let’s write a function collect_eps_sensors() which can be run every so many milliseconds and every time housekeeping is called.</w:t>
+      </w:r>
+    </w:p>
+    <w:p>
+      <w:pPr>
+        <w:pStyle w:val="ListBullet"/>
+        <w:rPr>
+          <w:b/>
+        </w:rPr>
+      </w:pPr>
+      <w:r>
+        <w:rPr>
+          <w:b/>
+        </w:rPr>
+        <w:t>Initialization first</w:t>
+      </w:r>
+    </w:p>
+    <w:p>
+      <w:pPr>
+        <w:pStyle w:val="ListBullet"/>
+        <w:tabs>
+          <w:tab w:val="clear" w:pos="360"/>
+          <w:tab w:val="num" w:pos="720"/>
+        </w:tabs>
+        <w:ind w:left="720"/>
+      </w:pPr>
+      <w:r>
+        <w:t xml:space="preserve">PC6,7  </w:t>
+      </w:r>
+      <w:r>
+        <w:t>PB3,4 need to be set as outputs.</w:t>
+      </w:r>
+    </w:p>
+    <w:p>
+      <w:pPr>
+        <w:pStyle w:val="ListBullet"/>
+        <w:tabs>
+          <w:tab w:val="clear" w:pos="360"/>
+          <w:tab w:val="num" w:pos="720"/>
+        </w:tabs>
+        <w:ind w:left="720"/>
+      </w:pPr>
+      <w:r>
+        <w:t>PC5 = ADC input currently being used?</w:t>
+      </w:r>
+    </w:p>
+    <w:p>
+      <w:pPr>
+        <w:pStyle w:val="ListBullet"/>
+        <w:tabs>
+          <w:tab w:val="clear" w:pos="360"/>
+          <w:tab w:val="num" w:pos="720"/>
+        </w:tabs>
+        <w:ind w:left="720"/>
+      </w:pPr>
+      <w:r>
+        <w:t>Moved shuntdpot = 0xAC into the initialization</w:t>
+      </w:r>
+    </w:p>
+    <w:p>
+      <w:pPr>
+        <w:pStyle w:val="ListBullet"/>
+        <w:tabs>
+          <w:tab w:val="clear" w:pos="360"/>
+          <w:tab w:val="num" w:pos="720"/>
+        </w:tabs>
+        <w:ind w:left="720"/>
+      </w:pPr>
+      <w:r>
+        <w:t>I don’t understand why you want to “read” the shunt_dpot value. It’s gonna be what you set it to and remain the same.</w:t>
+      </w:r>
+    </w:p>
+    <w:p>
+      <w:pPr>
+        <w:pStyle w:val="ListBullet"/>
+        <w:tabs>
+          <w:tab w:val="clear" w:pos="360"/>
+          <w:tab w:val="num" w:pos="1080"/>
+        </w:tabs>
+        <w:ind w:left="1080"/>
+      </w:pPr>
+      <w:r>
+        <w:t>Taking this out of your sensor update function.</w:t>
+      </w:r>
+    </w:p>
+    <w:p>
+      <w:pPr>
+        <w:pStyle w:val="ListBullet"/>
+      </w:pPr>
+      <w:r>
+        <w:rPr>
+          <w:b/>
+        </w:rPr>
+        <w:t>Still need to convert the analog values using Sam’s spreadsheet.</w:t>
+      </w:r>
       <w:bookmarkStart w:id="0" w:name="_GoBack"/>
       <w:bookmarkEnd w:id="0"/>
     </w:p>

</xml_diff>